<commit_message>
Updated file version numbers
git-svn-id: svn://127.0.0.1/Core@11393 17c802ae-cbca-534c-9e8e-6d19a4926c45
</commit_message>
<xml_diff>
--- a/trunk/doc/readme_exnm04070012en_updt55.docx
+++ b/trunk/doc/readme_exnm04070012en_updt55.docx
@@ -72,11 +72,21 @@
       <w:pPr>
         <w:pStyle w:val="coverinfo"/>
       </w:pPr>
-      <w:fldSimple w:instr=" DOCPROPERTY  $Product$  \* MERGEFORMAT ">
-        <w:r>
-          <w:t>Network Manager</w:t>
-        </w:r>
-      </w:fldSimple>
+      <w:r>
+        <w:fldChar w:fldCharType="begin"/>
+      </w:r>
+      <w:r>
+        <w:instrText xml:space="preserve"> DOCPROPERTY  $Product$  \* MERGEFORMAT </w:instrText>
+      </w:r>
+      <w:r>
+        <w:fldChar w:fldCharType="separate"/>
+      </w:r>
+      <w:r>
+        <w:t>Network Manager</w:t>
+      </w:r>
+      <w:r>
+        <w:fldChar w:fldCharType="end"/>
+      </w:r>
     </w:p>
     <w:p>
       <w:pPr>
@@ -122,11 +132,21 @@
           <w:docGrid w:linePitch="360"/>
         </w:sectPr>
       </w:pPr>
-      <w:fldSimple w:instr=" DOCPROPERTY  &quot;$Base Release$&quot;  \* MERGEFORMAT ">
-        <w:r>
-          <w:t>4.7.0.0</w:t>
-        </w:r>
-      </w:fldSimple>
+      <w:r>
+        <w:fldChar w:fldCharType="begin"/>
+      </w:r>
+      <w:r>
+        <w:instrText xml:space="preserve"> DOCPROPERTY  "$Base Release$"  \* MERGEFORMAT </w:instrText>
+      </w:r>
+      <w:r>
+        <w:fldChar w:fldCharType="separate"/>
+      </w:r>
+      <w:r>
+        <w:t>4.7.0.0</w:t>
+      </w:r>
+      <w:r>
+        <w:fldChar w:fldCharType="end"/>
+      </w:r>
       <w:r>
         <w:t xml:space="preserve"> Fix </w:t>
       </w:r>
@@ -1280,11 +1300,21 @@
       <w:r>
         <w:t xml:space="preserve">Location Bridge component of the </w:t>
       </w:r>
-      <w:fldSimple w:instr=" DOCPROPERTY  $Product$  \* MERGEFORMAT ">
-        <w:r>
-          <w:t>Network Manager</w:t>
-        </w:r>
-      </w:fldSimple>
+      <w:r>
+        <w:fldChar w:fldCharType="begin"/>
+      </w:r>
+      <w:r>
+        <w:instrText xml:space="preserve"> DOCPROPERTY  $Product$  \* MERGEFORMAT </w:instrText>
+      </w:r>
+      <w:r>
+        <w:fldChar w:fldCharType="separate"/>
+      </w:r>
+      <w:r>
+        <w:t>Network Manager</w:t>
+      </w:r>
+      <w:r>
+        <w:fldChar w:fldCharType="end"/>
+      </w:r>
       <w:r>
         <w:fldChar w:fldCharType="begin"/>
       </w:r>
@@ -1376,19 +1406,7 @@
     </w:p>
     <w:p>
       <w:r>
-        <w:t>Build 12 of the fix (</w:t>
-      </w:r>
-      <w:r>
-        <w:t>exnm0407001</w:t>
-      </w:r>
-      <w:r>
-        <w:t>2</w:t>
-      </w:r>
-      <w:r>
-        <w:t>en_updt55</w:t>
-      </w:r>
-      <w:r>
-        <w:t>) includes change to allow retrieval and reversal of relative XSPs and again, these changes are highlighted in their own section.</w:t>
+        <w:t>Build 12 of the fix (exnm04070012en_updt55) includes change to allow retrieval and reversal of relative XSPs and again, these changes are highlighted in their own section.</w:t>
       </w:r>
     </w:p>
     <w:p>
@@ -1481,11 +1499,21 @@
             <w:pPr>
               <w:pStyle w:val="TableText"/>
             </w:pPr>
-            <w:fldSimple w:instr=" DOCPROPERTY  &quot;$Base Release$&quot;  \* MERGEFORMAT ">
-              <w:r>
-                <w:t>4.7.0.0</w:t>
-              </w:r>
-            </w:fldSimple>
+            <w:r>
+              <w:fldChar w:fldCharType="begin"/>
+            </w:r>
+            <w:r>
+              <w:instrText xml:space="preserve"> DOCPROPERTY  "$Base Release$"  \* MERGEFORMAT </w:instrText>
+            </w:r>
+            <w:r>
+              <w:fldChar w:fldCharType="separate"/>
+            </w:r>
+            <w:r>
+              <w:t>4.7.0.0</w:t>
+            </w:r>
+            <w:r>
+              <w:fldChar w:fldCharType="end"/>
+            </w:r>
           </w:p>
         </w:tc>
       </w:tr>
@@ -1669,20 +1697,34 @@
               </w:rPr>
               <w:t xml:space="preserve">that </w:t>
             </w:r>
-            <w:fldSimple w:instr=" DOCPROPERTY  &quot;$Bentley Select Release$&quot;  \* MERGEFORMAT ">
-              <w:r>
-                <w:rPr>
-                  <w:sz w:val="16"/>
-                  <w:szCs w:val="16"/>
-                </w:rPr>
-                <w:t>exnm04070010en_updt55</w:t>
-              </w:r>
-            </w:fldSimple>
+            <w:r>
+              <w:fldChar w:fldCharType="begin"/>
+            </w:r>
+            <w:r>
+              <w:instrText xml:space="preserve"> DOCPROPERTY  "$Bentley Select Release$"  \* MERGEFORMAT </w:instrText>
+            </w:r>
+            <w:r>
+              <w:fldChar w:fldCharType="separate"/>
+            </w:r>
             <w:r>
               <w:rPr>
                 <w:sz w:val="16"/>
                 <w:szCs w:val="16"/>
               </w:rPr>
+              <w:t>exnm04070010en_updt55</w:t>
+            </w:r>
+            <w:r>
+              <w:rPr>
+                <w:sz w:val="16"/>
+                <w:szCs w:val="16"/>
+              </w:rPr>
+              <w:fldChar w:fldCharType="end"/>
+            </w:r>
+            <w:r>
+              <w:rPr>
+                <w:sz w:val="16"/>
+                <w:szCs w:val="16"/>
+              </w:rPr>
               <w:t>.</w:t>
             </w:r>
             <w:r>
@@ -1737,14 +1779,27 @@
               </w:rPr>
               <w:t xml:space="preserve">At the prompt type START </w:t>
             </w:r>
-            <w:fldSimple w:instr=" DOCPROPERTY  &quot;$Install SQL Script$&quot;  \* MERGEFORMAT ">
-              <w:r>
-                <w:rPr>
-                  <w:szCs w:val="16"/>
-                </w:rPr>
-                <w:t>exnm04070010en_updt55.sql</w:t>
-              </w:r>
-            </w:fldSimple>
+            <w:r>
+              <w:fldChar w:fldCharType="begin"/>
+            </w:r>
+            <w:r>
+              <w:instrText xml:space="preserve"> DOCPROPERTY  "$Install SQL Script$"  \* MERGEFORMAT </w:instrText>
+            </w:r>
+            <w:r>
+              <w:fldChar w:fldCharType="separate"/>
+            </w:r>
+            <w:r>
+              <w:rPr>
+                <w:szCs w:val="16"/>
+              </w:rPr>
+              <w:t>exnm04070010en_updt55.sql</w:t>
+            </w:r>
+            <w:r>
+              <w:rPr>
+                <w:szCs w:val="16"/>
+              </w:rPr>
+              <w:fldChar w:fldCharType="end"/>
+            </w:r>
             <w:r>
               <w:rPr>
                 <w:szCs w:val="16"/>
@@ -2294,8 +2349,10 @@
               <w:pStyle w:val="TableText"/>
             </w:pPr>
             <w:r>
-              <w:t>1.37</w:t>
-            </w:r>
+              <w:t>1.42</w:t>
+            </w:r>
+            <w:bookmarkStart w:id="3" w:name="_GoBack"/>
+            <w:bookmarkEnd w:id="3"/>
           </w:p>
         </w:tc>
       </w:tr>
@@ -2670,7 +2727,7 @@
               <w:pStyle w:val="TableText"/>
             </w:pPr>
             <w:r>
-              <w:t>1.11</w:t>
+              <w:t>1.12</w:t>
             </w:r>
           </w:p>
         </w:tc>
@@ -3884,12 +3941,12 @@
       <w:pPr>
         <w:pStyle w:val="Heading1"/>
       </w:pPr>
-      <w:bookmarkStart w:id="3" w:name="_Toc514335453"/>
+      <w:bookmarkStart w:id="4" w:name="_Toc514335453"/>
       <w:r>
         <w:lastRenderedPageBreak/>
         <w:t>Log No. Summary</w:t>
       </w:r>
-      <w:bookmarkEnd w:id="3"/>
+      <w:bookmarkEnd w:id="4"/>
       <w:r>
         <w:t xml:space="preserve"> </w:t>
       </w:r>
@@ -8287,7 +8344,7 @@
       <w:pPr>
         <w:pStyle w:val="Heading1"/>
       </w:pPr>
-      <w:bookmarkStart w:id="4" w:name="_Toc514335454"/>
+      <w:bookmarkStart w:id="5" w:name="_Toc514335454"/>
       <w:r>
         <w:lastRenderedPageBreak/>
         <w:t>Notes on the u</w:t>
@@ -8295,7 +8352,7 @@
       <w:r>
         <w:t>se of Oracle pathing tools</w:t>
       </w:r>
-      <w:bookmarkEnd w:id="4"/>
+      <w:bookmarkEnd w:id="5"/>
     </w:p>
     <w:p>
       <w:r>
@@ -8430,48 +8487,48 @@
       <w:pPr>
         <w:pStyle w:val="Heading1"/>
       </w:pPr>
-      <w:bookmarkStart w:id="5" w:name="_Toc514335455"/>
+      <w:bookmarkStart w:id="6" w:name="_Toc514335455"/>
       <w:r>
         <w:lastRenderedPageBreak/>
         <w:t>Notes on reversible XSPs</w:t>
-      </w:r>
-      <w:bookmarkEnd w:id="5"/>
-    </w:p>
-    <w:p>
-      <w:pPr>
-        <w:pStyle w:val="Heading2"/>
-      </w:pPr>
-      <w:bookmarkStart w:id="6" w:name="_Toc514335456"/>
-      <w:r>
-        <w:t>LB_XRPT</w:t>
       </w:r>
       <w:bookmarkEnd w:id="6"/>
     </w:p>
     <w:p>
-      <w:r>
-        <w:t>This upgrade includes a new object definition of LB_XRPT with a table LB_XRPT_TAB to act as a collection mechanism. The data type LB_XRPT is based on the LB_RPT object but includes an XSP element and dates. Location data may be extracted into the table representation of this object and may be translated just as the LB_RPT data type</w:t>
-      </w:r>
-      <w:r>
-        <w:t xml:space="preserve"> with tools such as aggregation</w:t>
-      </w:r>
-      <w:r>
-        <w:t>. The data types differ in the way that the XSP is reversed when expressed relative to a route in an opposing direction. See example of retrieval of asset event data with reversed XSP.</w:t>
-      </w:r>
+      <w:pPr>
+        <w:pStyle w:val="Heading2"/>
+      </w:pPr>
+      <w:bookmarkStart w:id="7" w:name="_Toc514335456"/>
+      <w:r>
+        <w:t>LB_XRPT</w:t>
+      </w:r>
+      <w:bookmarkEnd w:id="7"/>
     </w:p>
     <w:p>
       <w:r>
-        <w:t>The start and end-dates of locations within the object relate to the start and end-dates of the persisted record on retrieval directly from the database or they relate to the minimum start date and maximum end date of individual locations when aggregated relative to a route.</w:t>
+        <w:t>This upgrade includes a new object definition of LB_XRPT with a table LB_XRPT_TAB to act as a collection mechanism. The data type LB_XRPT is based on the LB_RPT object but includes an XSP element and dates. Location data may be extracted into the table representation of this object and may be translated just as the LB_RPT data type</w:t>
+      </w:r>
+      <w:r>
+        <w:t xml:space="preserve"> with tools such as aggregation</w:t>
+      </w:r>
+      <w:r>
+        <w:t>. The data types differ in the way that the XSP is reversed when expressed relative to a route in an opposing direction. See example of retrieval of asset event data with reversed XSP.</w:t>
       </w:r>
     </w:p>
     <w:p>
+      <w:r>
+        <w:t>The start and end-dates of locations within the object relate to the start and end-dates of the persisted record on retrieval directly from the database or they relate to the minimum start date and maximum end date of individual locations when aggregated relative to a route.</w:t>
+      </w:r>
+    </w:p>
+    <w:p>
       <w:pPr>
         <w:pStyle w:val="Heading2"/>
       </w:pPr>
-      <w:bookmarkStart w:id="7" w:name="_Toc514335457"/>
+      <w:bookmarkStart w:id="8" w:name="_Toc514335457"/>
       <w:r>
         <w:t>Standard Exor XSP model</w:t>
       </w:r>
-      <w:bookmarkEnd w:id="7"/>
+      <w:bookmarkEnd w:id="8"/>
     </w:p>
     <w:p>
       <w:r>
@@ -8554,12 +8611,12 @@
       <w:pPr>
         <w:pStyle w:val="Heading2"/>
       </w:pPr>
-      <w:bookmarkStart w:id="8" w:name="_Toc514335458"/>
+      <w:bookmarkStart w:id="9" w:name="_Toc514335458"/>
       <w:r>
         <w:lastRenderedPageBreak/>
         <w:t>Location Bridge Asset XSPs</w:t>
       </w:r>
-      <w:bookmarkEnd w:id="8"/>
+      <w:bookmarkEnd w:id="9"/>
     </w:p>
     <w:p>
       <w:r>
@@ -8588,11 +8645,11 @@
       <w:pPr>
         <w:pStyle w:val="Heading2"/>
       </w:pPr>
-      <w:bookmarkStart w:id="9" w:name="_Toc514335459"/>
+      <w:bookmarkStart w:id="10" w:name="_Toc514335459"/>
       <w:r>
         <w:t>XSP and Derived Geometry</w:t>
       </w:r>
-      <w:bookmarkEnd w:id="9"/>
+      <w:bookmarkEnd w:id="10"/>
     </w:p>
     <w:p>
       <w:r>
@@ -8603,11 +8660,11 @@
       <w:pPr>
         <w:pStyle w:val="Heading2"/>
       </w:pPr>
-      <w:bookmarkStart w:id="10" w:name="_Toc514335460"/>
+      <w:bookmarkStart w:id="11" w:name="_Toc514335460"/>
       <w:r>
         <w:t>XSP Retrieval and Transformation</w:t>
       </w:r>
-      <w:bookmarkEnd w:id="10"/>
+      <w:bookmarkEnd w:id="11"/>
     </w:p>
     <w:p>
       <w:r>
@@ -8626,21 +8683,21 @@
       <w:pPr>
         <w:pStyle w:val="Heading2"/>
       </w:pPr>
-      <w:bookmarkStart w:id="11" w:name="_Toc514335461"/>
+      <w:bookmarkStart w:id="12" w:name="_Toc514335461"/>
       <w:r>
         <w:t>Examples relating to XSP</w:t>
       </w:r>
-      <w:bookmarkEnd w:id="11"/>
+      <w:bookmarkEnd w:id="12"/>
     </w:p>
     <w:p>
       <w:pPr>
         <w:pStyle w:val="Heading3"/>
       </w:pPr>
-      <w:bookmarkStart w:id="12" w:name="_Toc514335462"/>
+      <w:bookmarkStart w:id="13" w:name="_Toc514335462"/>
       <w:r>
         <w:t>Available XSPs over an extent of network.</w:t>
       </w:r>
-      <w:bookmarkEnd w:id="12"/>
+      <w:bookmarkEnd w:id="13"/>
     </w:p>
     <w:p>
       <w:r>
@@ -9140,11 +9197,11 @@
       <w:pPr>
         <w:pStyle w:val="Heading3"/>
       </w:pPr>
-      <w:bookmarkStart w:id="13" w:name="_Toc514335463"/>
+      <w:bookmarkStart w:id="14" w:name="_Toc514335463"/>
       <w:r>
         <w:t>XSP Retrieval and Transformations</w:t>
       </w:r>
-      <w:bookmarkEnd w:id="13"/>
+      <w:bookmarkEnd w:id="14"/>
     </w:p>
     <w:p>
       <w:pPr>
@@ -13796,10 +13853,7 @@
         <w:t>0</w:t>
       </w:r>
     </w:p>
-    <w:p>
-      <w:bookmarkStart w:id="14" w:name="_GoBack"/>
-      <w:bookmarkEnd w:id="14"/>
-    </w:p>
+    <w:p/>
     <w:sectPr>
       <w:headerReference w:type="default" r:id="rId15"/>
       <w:footerReference w:type="default" r:id="rId16"/>
@@ -14178,7 +14232,7 @@
             <w:fldChar w:fldCharType="separate"/>
           </w:r>
           <w:r>
-            <w:t>10</w:t>
+            <w:t>18</w:t>
           </w:r>
           <w:r>
             <w:fldChar w:fldCharType="end"/>
@@ -14291,11 +14345,21 @@
               <w:rStyle w:val="HighlightText"/>
             </w:rPr>
           </w:pPr>
-          <w:fldSimple w:instr=" DOCPROPERTY  $Product$  \* MERGEFORMAT ">
-            <w:r>
-              <w:t>Network Manager</w:t>
-            </w:r>
-          </w:fldSimple>
+          <w:r>
+            <w:fldChar w:fldCharType="begin"/>
+          </w:r>
+          <w:r>
+            <w:instrText xml:space="preserve"> DOCPROPERTY  $Product$  \* MERGEFORMAT </w:instrText>
+          </w:r>
+          <w:r>
+            <w:fldChar w:fldCharType="separate"/>
+          </w:r>
+          <w:r>
+            <w:t>Network Manager</w:t>
+          </w:r>
+          <w:r>
+            <w:fldChar w:fldCharType="end"/>
+          </w:r>
           <w:r>
             <w:t xml:space="preserve"> Fix Release Notes</w:t>
           </w:r>
@@ -14342,11 +14406,21 @@
           <w:vAlign w:val="center"/>
         </w:tcPr>
         <w:p>
-          <w:fldSimple w:instr=" DOCPROPERTY  &quot;$Base Release$&quot;  \* MERGEFORMAT ">
-            <w:r>
-              <w:t>4.7.0.0</w:t>
-            </w:r>
-          </w:fldSimple>
+          <w:r>
+            <w:fldChar w:fldCharType="begin"/>
+          </w:r>
+          <w:r>
+            <w:instrText xml:space="preserve"> DOCPROPERTY  "$Base Release$"  \* MERGEFORMAT </w:instrText>
+          </w:r>
+          <w:r>
+            <w:fldChar w:fldCharType="separate"/>
+          </w:r>
+          <w:r>
+            <w:t>4.7.0.0</w:t>
+          </w:r>
+          <w:r>
+            <w:fldChar w:fldCharType="end"/>
+          </w:r>
           <w:r>
             <w:t xml:space="preserve"> Fix 55</w:t>
           </w:r>
@@ -14391,13 +14465,23 @@
           <w:r>
             <w:t xml:space="preserve"> </w:t>
           </w:r>
-          <w:fldSimple w:instr=" DOCPROPERTY  &quot;$Bentley Select Release$&quot;  \* MERGEFORMAT ">
-            <w:bookmarkStart w:id="15" w:name="_Hlk498337911"/>
-            <w:r>
-              <w:t>exnm04070012en_updt55</w:t>
-            </w:r>
-            <w:bookmarkEnd w:id="15"/>
-          </w:fldSimple>
+          <w:r>
+            <w:fldChar w:fldCharType="begin"/>
+          </w:r>
+          <w:r>
+            <w:instrText xml:space="preserve"> DOCPROPERTY  "$Bentley Select Release$"  \* MERGEFORMAT </w:instrText>
+          </w:r>
+          <w:r>
+            <w:fldChar w:fldCharType="separate"/>
+          </w:r>
+          <w:bookmarkStart w:id="15" w:name="_Hlk498337911"/>
+          <w:r>
+            <w:t>exnm04070012en_updt55</w:t>
+          </w:r>
+          <w:bookmarkEnd w:id="15"/>
+          <w:r>
+            <w:fldChar w:fldCharType="end"/>
+          </w:r>
         </w:p>
       </w:tc>
       <w:tc>
@@ -14422,7 +14506,7 @@
             <w:rPr>
               <w:noProof/>
             </w:rPr>
-            <w:t>17</w:t>
+            <w:t>4</w:t>
           </w:r>
           <w:r>
             <w:rPr>
@@ -16801,7 +16885,6 @@
     <w:lvl w:ilvl="0">
       <w:start w:val="1"/>
       <w:numFmt w:val="decimal"/>
-      <w:pStyle w:val="Heading1"/>
       <w:lvlText w:val="%1."/>
       <w:lvlJc w:val="left"/>
       <w:pPr>
@@ -19146,7 +19229,7 @@
 </file>
 
 <file path=customXml/itemProps1.xml><?xml version="1.0" encoding="utf-8"?>
-<ds:datastoreItem xmlns:ds="http://schemas.openxmlformats.org/officeDocument/2006/customXml" ds:itemID="{4F19632C-5F23-4410-8185-B6D5EBD35061}">
+<ds:datastoreItem xmlns:ds="http://schemas.openxmlformats.org/officeDocument/2006/customXml" ds:itemID="{0CA0FA39-9370-4D54-BB9A-F28AB82057C7}">
   <ds:schemaRefs>
     <ds:schemaRef ds:uri="http://schemas.openxmlformats.org/officeDocument/2006/bibliography"/>
   </ds:schemaRefs>

</xml_diff>

<commit_message>
added new materialized view
git-svn-id: svn://127.0.0.1/Core@11394 17c802ae-cbca-534c-9e8e-6d19a4926c45
</commit_message>
<xml_diff>
--- a/trunk/doc/readme_exnm04070012en_updt55.docx
+++ b/trunk/doc/readme_exnm04070012en_updt55.docx
@@ -72,21 +72,11 @@
       <w:pPr>
         <w:pStyle w:val="coverinfo"/>
       </w:pPr>
-      <w:r>
-        <w:fldChar w:fldCharType="begin"/>
-      </w:r>
-      <w:r>
-        <w:instrText xml:space="preserve"> DOCPROPERTY  $Product$  \* MERGEFORMAT </w:instrText>
-      </w:r>
-      <w:r>
-        <w:fldChar w:fldCharType="separate"/>
-      </w:r>
-      <w:r>
-        <w:t>Network Manager</w:t>
-      </w:r>
-      <w:r>
-        <w:fldChar w:fldCharType="end"/>
-      </w:r>
+      <w:fldSimple w:instr=" DOCPROPERTY  $Product$  \* MERGEFORMAT ">
+        <w:r>
+          <w:t>Network Manager</w:t>
+        </w:r>
+      </w:fldSimple>
     </w:p>
     <w:p>
       <w:pPr>
@@ -132,21 +122,11 @@
           <w:docGrid w:linePitch="360"/>
         </w:sectPr>
       </w:pPr>
-      <w:r>
-        <w:fldChar w:fldCharType="begin"/>
-      </w:r>
-      <w:r>
-        <w:instrText xml:space="preserve"> DOCPROPERTY  "$Base Release$"  \* MERGEFORMAT </w:instrText>
-      </w:r>
-      <w:r>
-        <w:fldChar w:fldCharType="separate"/>
-      </w:r>
-      <w:r>
-        <w:t>4.7.0.0</w:t>
-      </w:r>
-      <w:r>
-        <w:fldChar w:fldCharType="end"/>
-      </w:r>
+      <w:fldSimple w:instr=" DOCPROPERTY  &quot;$Base Release$&quot;  \* MERGEFORMAT ">
+        <w:r>
+          <w:t>4.7.0.0</w:t>
+        </w:r>
+      </w:fldSimple>
       <w:r>
         <w:t xml:space="preserve"> Fix </w:t>
       </w:r>
@@ -1300,21 +1280,11 @@
       <w:r>
         <w:t xml:space="preserve">Location Bridge component of the </w:t>
       </w:r>
-      <w:r>
-        <w:fldChar w:fldCharType="begin"/>
-      </w:r>
-      <w:r>
-        <w:instrText xml:space="preserve"> DOCPROPERTY  $Product$  \* MERGEFORMAT </w:instrText>
-      </w:r>
-      <w:r>
-        <w:fldChar w:fldCharType="separate"/>
-      </w:r>
-      <w:r>
-        <w:t>Network Manager</w:t>
-      </w:r>
-      <w:r>
-        <w:fldChar w:fldCharType="end"/>
-      </w:r>
+      <w:fldSimple w:instr=" DOCPROPERTY  $Product$  \* MERGEFORMAT ">
+        <w:r>
+          <w:t>Network Manager</w:t>
+        </w:r>
+      </w:fldSimple>
       <w:r>
         <w:fldChar w:fldCharType="begin"/>
       </w:r>
@@ -1499,21 +1469,11 @@
             <w:pPr>
               <w:pStyle w:val="TableText"/>
             </w:pPr>
-            <w:r>
-              <w:fldChar w:fldCharType="begin"/>
-            </w:r>
-            <w:r>
-              <w:instrText xml:space="preserve"> DOCPROPERTY  "$Base Release$"  \* MERGEFORMAT </w:instrText>
-            </w:r>
-            <w:r>
-              <w:fldChar w:fldCharType="separate"/>
-            </w:r>
-            <w:r>
-              <w:t>4.7.0.0</w:t>
-            </w:r>
-            <w:r>
-              <w:fldChar w:fldCharType="end"/>
-            </w:r>
+            <w:fldSimple w:instr=" DOCPROPERTY  &quot;$Base Release$&quot;  \* MERGEFORMAT ">
+              <w:r>
+                <w:t>4.7.0.0</w:t>
+              </w:r>
+            </w:fldSimple>
           </w:p>
         </w:tc>
       </w:tr>
@@ -1697,51 +1657,37 @@
               </w:rPr>
               <w:t xml:space="preserve">that </w:t>
             </w:r>
-            <w:r>
-              <w:fldChar w:fldCharType="begin"/>
-            </w:r>
-            <w:r>
-              <w:instrText xml:space="preserve"> DOCPROPERTY  "$Bentley Select Release$"  \* MERGEFORMAT </w:instrText>
-            </w:r>
-            <w:r>
-              <w:fldChar w:fldCharType="separate"/>
-            </w:r>
+            <w:fldSimple w:instr=" DOCPROPERTY  &quot;$Bentley Select Release$&quot;  \* MERGEFORMAT ">
+              <w:r>
+                <w:rPr>
+                  <w:sz w:val="16"/>
+                  <w:szCs w:val="16"/>
+                </w:rPr>
+                <w:t>exnm04070010en_updt55</w:t>
+              </w:r>
+            </w:fldSimple>
             <w:r>
               <w:rPr>
                 <w:sz w:val="16"/>
                 <w:szCs w:val="16"/>
               </w:rPr>
-              <w:t>exnm04070010en_updt55</w:t>
+              <w:t>.</w:t>
             </w:r>
             <w:r>
               <w:rPr>
                 <w:sz w:val="16"/>
                 <w:szCs w:val="16"/>
               </w:rPr>
-              <w:fldChar w:fldCharType="end"/>
-            </w:r>
-            <w:r>
+              <w:t xml:space="preserve">zip was extracted to (the folder containing this readme). </w:t>
+            </w:r>
+          </w:p>
+          <w:p>
+            <w:pPr>
+              <w:pStyle w:val="Default"/>
               <w:rPr>
                 <w:sz w:val="16"/>
                 <w:szCs w:val="16"/>
               </w:rPr>
-              <w:t>.</w:t>
-            </w:r>
-            <w:r>
-              <w:rPr>
-                <w:sz w:val="16"/>
-                <w:szCs w:val="16"/>
-              </w:rPr>
-              <w:t xml:space="preserve">zip was extracted to (the folder containing this readme). </w:t>
-            </w:r>
-          </w:p>
-          <w:p>
-            <w:pPr>
-              <w:pStyle w:val="Default"/>
-              <w:rPr>
-                <w:sz w:val="16"/>
-                <w:szCs w:val="16"/>
-              </w:rPr>
             </w:pPr>
           </w:p>
           <w:p>
@@ -1779,27 +1725,14 @@
               </w:rPr>
               <w:t xml:space="preserve">At the prompt type START </w:t>
             </w:r>
-            <w:r>
-              <w:fldChar w:fldCharType="begin"/>
-            </w:r>
-            <w:r>
-              <w:instrText xml:space="preserve"> DOCPROPERTY  "$Install SQL Script$"  \* MERGEFORMAT </w:instrText>
-            </w:r>
-            <w:r>
-              <w:fldChar w:fldCharType="separate"/>
-            </w:r>
-            <w:r>
-              <w:rPr>
-                <w:szCs w:val="16"/>
-              </w:rPr>
-              <w:t>exnm04070010en_updt55.sql</w:t>
-            </w:r>
-            <w:r>
-              <w:rPr>
-                <w:szCs w:val="16"/>
-              </w:rPr>
-              <w:fldChar w:fldCharType="end"/>
-            </w:r>
+            <w:fldSimple w:instr=" DOCPROPERTY  &quot;$Install SQL Script$&quot;  \* MERGEFORMAT ">
+              <w:r>
+                <w:rPr>
+                  <w:szCs w:val="16"/>
+                </w:rPr>
+                <w:t>exnm04070010en_updt55.sql</w:t>
+              </w:r>
+            </w:fldSimple>
             <w:r>
               <w:rPr>
                 <w:szCs w:val="16"/>
@@ -2351,8 +2284,6 @@
             <w:r>
               <w:t>1.42</w:t>
             </w:r>
-            <w:bookmarkStart w:id="3" w:name="_GoBack"/>
-            <w:bookmarkEnd w:id="3"/>
           </w:p>
         </w:tc>
       </w:tr>
@@ -3918,6 +3849,65 @@
             <w:r>
               <w:t>1.6</w:t>
             </w:r>
+          </w:p>
+        </w:tc>
+      </w:tr>
+      <w:tr>
+        <w:trPr>
+          <w:trHeight w:val="181"/>
+        </w:trPr>
+        <w:tc>
+          <w:tcPr>
+            <w:tcW w:w="3256" w:type="dxa"/>
+            <w:shd w:val="clear" w:color="auto" w:fill="FFFFFF" w:themeFill="background1"/>
+          </w:tcPr>
+          <w:p>
+            <w:pPr>
+              <w:pStyle w:val="TableText"/>
+              <w:rPr>
+                <w:rStyle w:val="TableTitleline"/>
+                <w:b w:val="0"/>
+                <w:bCs w:val="0"/>
+                <w:i w:val="0"/>
+                <w:iCs w:val="0"/>
+              </w:rPr>
+            </w:pPr>
+            <w:r>
+              <w:rPr>
+                <w:rStyle w:val="TableTitleline"/>
+                <w:b w:val="0"/>
+                <w:bCs w:val="0"/>
+                <w:i w:val="0"/>
+                <w:iCs w:val="0"/>
+              </w:rPr>
+              <w:t>v_lb_rep_asset_locations</w:t>
+            </w:r>
+            <w:r>
+              <w:rPr>
+                <w:rStyle w:val="TableTitleline"/>
+                <w:b w:val="0"/>
+                <w:bCs w:val="0"/>
+                <w:i w:val="0"/>
+                <w:iCs w:val="0"/>
+              </w:rPr>
+              <w:t>.vw</w:t>
+            </w:r>
+          </w:p>
+        </w:tc>
+        <w:tc>
+          <w:tcPr>
+            <w:tcW w:w="7022" w:type="dxa"/>
+            <w:shd w:val="clear" w:color="auto" w:fill="FFFFFF" w:themeFill="background1"/>
+          </w:tcPr>
+          <w:p>
+            <w:pPr>
+              <w:pStyle w:val="TableText"/>
+            </w:pPr>
+            <w:r>
+              <w:t>1.7</w:t>
+            </w:r>
+            <w:bookmarkStart w:id="3" w:name="_GoBack"/>
+            <w:bookmarkEnd w:id="3"/>
           </w:p>
         </w:tc>
       </w:tr>
@@ -14345,21 +14335,11 @@
               <w:rStyle w:val="HighlightText"/>
             </w:rPr>
           </w:pPr>
-          <w:r>
-            <w:fldChar w:fldCharType="begin"/>
-          </w:r>
-          <w:r>
-            <w:instrText xml:space="preserve"> DOCPROPERTY  $Product$  \* MERGEFORMAT </w:instrText>
-          </w:r>
-          <w:r>
-            <w:fldChar w:fldCharType="separate"/>
-          </w:r>
-          <w:r>
-            <w:t>Network Manager</w:t>
-          </w:r>
-          <w:r>
-            <w:fldChar w:fldCharType="end"/>
-          </w:r>
+          <w:fldSimple w:instr=" DOCPROPERTY  $Product$  \* MERGEFORMAT ">
+            <w:r>
+              <w:t>Network Manager</w:t>
+            </w:r>
+          </w:fldSimple>
           <w:r>
             <w:t xml:space="preserve"> Fix Release Notes</w:t>
           </w:r>
@@ -14406,21 +14386,11 @@
           <w:vAlign w:val="center"/>
         </w:tcPr>
         <w:p>
-          <w:r>
-            <w:fldChar w:fldCharType="begin"/>
-          </w:r>
-          <w:r>
-            <w:instrText xml:space="preserve"> DOCPROPERTY  "$Base Release$"  \* MERGEFORMAT </w:instrText>
-          </w:r>
-          <w:r>
-            <w:fldChar w:fldCharType="separate"/>
-          </w:r>
-          <w:r>
-            <w:t>4.7.0.0</w:t>
-          </w:r>
-          <w:r>
-            <w:fldChar w:fldCharType="end"/>
-          </w:r>
+          <w:fldSimple w:instr=" DOCPROPERTY  &quot;$Base Release$&quot;  \* MERGEFORMAT ">
+            <w:r>
+              <w:t>4.7.0.0</w:t>
+            </w:r>
+          </w:fldSimple>
           <w:r>
             <w:t xml:space="preserve"> Fix 55</w:t>
           </w:r>
@@ -14465,23 +14435,13 @@
           <w:r>
             <w:t xml:space="preserve"> </w:t>
           </w:r>
-          <w:r>
-            <w:fldChar w:fldCharType="begin"/>
-          </w:r>
-          <w:r>
-            <w:instrText xml:space="preserve"> DOCPROPERTY  "$Bentley Select Release$"  \* MERGEFORMAT </w:instrText>
-          </w:r>
-          <w:r>
-            <w:fldChar w:fldCharType="separate"/>
-          </w:r>
-          <w:bookmarkStart w:id="15" w:name="_Hlk498337911"/>
-          <w:r>
-            <w:t>exnm04070012en_updt55</w:t>
-          </w:r>
-          <w:bookmarkEnd w:id="15"/>
-          <w:r>
-            <w:fldChar w:fldCharType="end"/>
-          </w:r>
+          <w:fldSimple w:instr=" DOCPROPERTY  &quot;$Bentley Select Release$&quot;  \* MERGEFORMAT ">
+            <w:bookmarkStart w:id="15" w:name="_Hlk498337911"/>
+            <w:r>
+              <w:t>exnm04070012en_updt55</w:t>
+            </w:r>
+            <w:bookmarkEnd w:id="15"/>
+          </w:fldSimple>
         </w:p>
       </w:tc>
       <w:tc>
@@ -19229,7 +19189,7 @@
 </file>
 
 <file path=customXml/itemProps1.xml><?xml version="1.0" encoding="utf-8"?>
-<ds:datastoreItem xmlns:ds="http://schemas.openxmlformats.org/officeDocument/2006/customXml" ds:itemID="{0CA0FA39-9370-4D54-BB9A-F28AB82057C7}">
+<ds:datastoreItem xmlns:ds="http://schemas.openxmlformats.org/officeDocument/2006/customXml" ds:itemID="{13DEE5E0-81EA-4ED9-A162-AB544956362B}">
   <ds:schemaRefs>
     <ds:schemaRef ds:uri="http://schemas.openxmlformats.org/officeDocument/2006/bibliography"/>
   </ds:schemaRefs>

</xml_diff>